<commit_message>
2024-01-02, denken over denken aangepast
</commit_message>
<xml_diff>
--- a/DeweyBooks/Reconstructioninphilosophy.docx
+++ b/DeweyBooks/Reconstructioninphilosophy.docx
@@ -273,12 +273,29 @@
     <w:p>
       <w:pPr>
         <w:spacing w:line="360" w:lineRule="auto"/>
-        <w:ind w:firstLine="720"/>
         <w:rPr>
           <w:rFonts w:ascii="Courier New" w:hAnsi="Courier New" w:cs="Courier New"/>
           <w:lang w:val="nl-NL"/>
         </w:rPr>
       </w:pPr>
+    </w:p>
+    <w:p>
+      <w:pPr>
+        <w:spacing w:line="360" w:lineRule="auto"/>
+        <w:rPr>
+          <w:rFonts w:ascii="Courier New" w:hAnsi="Courier New" w:cs="Courier New"/>
+          <w:lang w:val="nl-NL"/>
+        </w:rPr>
+      </w:pPr>
+    </w:p>
+    <w:p>
+      <w:pPr>
+        <w:spacing w:line="360" w:lineRule="auto"/>
+        <w:rPr>
+          <w:rFonts w:ascii="Courier New" w:hAnsi="Courier New" w:cs="Courier New"/>
+          <w:lang w:val="nl-NL"/>
+        </w:rPr>
+      </w:pPr>
       <w:r>
         <w:rPr>
           <w:rFonts w:ascii="Courier New" w:hAnsi="Courier New" w:cs="Courier New"/>
@@ -487,7 +504,7 @@
           <w:rFonts w:ascii="Courier New" w:hAnsi="Courier New" w:cs="Courier New"/>
           <w:lang w:val="nl-NL"/>
         </w:rPr>
-        <w:t xml:space="preserve">een speciale klasse die de metafysica van het Zijn en het Universum, met z’n ideeën van zekerheid, eindigheid en onveranderlijkheid verdedigt. Deze klasse van </w:t>
+        <w:t xml:space="preserve">een speciale klasse die de metafysica van het Zijn en het Universum, met </w:t>
       </w:r>
       <w:r>
         <w:rPr>
@@ -495,7 +512,7 @@
           <w:lang w:val="nl-NL"/>
         </w:rPr>
         <w:lastRenderedPageBreak/>
-        <w:t xml:space="preserve">theoretische filosofen verdedigt de hoogste en ultieme werkelijkheid. Daarnaast is er </w:t>
+        <w:t xml:space="preserve">z’n ideeën van zekerheid, eindigheid en onveranderlijkheid verdedigt. Deze klasse van theoretische filosofen verdedigt de hoogste en ultieme werkelijkheid. Daarnaast is er </w:t>
       </w:r>
       <w:r>
         <w:rPr>
@@ -1083,23 +1100,7 @@
           <w:rFonts w:ascii="Courier New" w:hAnsi="Courier New" w:cs="Courier New"/>
           <w:lang w:val="nl-NL"/>
         </w:rPr>
-        <w:t xml:space="preserve">het boek schrijft </w:t>
-      </w:r>
-      <w:proofErr w:type="spellStart"/>
-      <w:r>
-        <w:rPr>
-          <w:rFonts w:ascii="Courier New" w:hAnsi="Courier New" w:cs="Courier New"/>
-          <w:lang w:val="nl-NL"/>
-        </w:rPr>
-        <w:t>is he</w:t>
-      </w:r>
-      <w:proofErr w:type="spellEnd"/>
-      <w:r>
-        <w:rPr>
-          <w:rFonts w:ascii="Courier New" w:hAnsi="Courier New" w:cs="Courier New"/>
-          <w:lang w:val="nl-NL"/>
-        </w:rPr>
-        <w:t xml:space="preserve">t </w:t>
+        <w:t xml:space="preserve">het boek schrijft is het </w:t>
       </w:r>
       <w:r>
         <w:rPr>
@@ -1155,7 +1156,15 @@
           <w:rFonts w:ascii="Courier New" w:hAnsi="Courier New" w:cs="Courier New"/>
           <w:lang w:val="nl-NL"/>
         </w:rPr>
-        <w:t>u zaken niet meer zo vastliggen kan</w:t>
+        <w:t xml:space="preserve">u zaken niet meer zo </w:t>
+      </w:r>
+      <w:r>
+        <w:rPr>
+          <w:rFonts w:ascii="Courier New" w:hAnsi="Courier New" w:cs="Courier New"/>
+          <w:lang w:val="nl-NL"/>
+        </w:rPr>
+        <w:lastRenderedPageBreak/>
+        <w:t>vastliggen kan</w:t>
       </w:r>
       <w:r>
         <w:rPr>
@@ -1183,7 +1192,6 @@
           <w:rFonts w:ascii="Courier New" w:hAnsi="Courier New" w:cs="Courier New"/>
           <w:lang w:val="nl-NL"/>
         </w:rPr>
-        <w:lastRenderedPageBreak/>
         <w:t>mogelijkhe</w:t>
       </w:r>
       <w:r>
@@ -2271,18 +2279,30 @@
           <w:lang w:val="nl-NL"/>
         </w:rPr>
       </w:pPr>
-      <w:r>
-        <w:rPr>
-          <w:rFonts w:ascii="Courier New" w:hAnsi="Courier New" w:cs="Courier New"/>
-          <w:lang w:val="nl-NL"/>
-        </w:rPr>
-        <w:tab/>
-      </w:r>
-      <w:r>
-        <w:rPr>
-          <w:rFonts w:ascii="Courier New" w:hAnsi="Courier New" w:cs="Courier New"/>
-          <w:lang w:val="nl-NL"/>
-        </w:rPr>
+    </w:p>
+    <w:p>
+      <w:pPr>
+        <w:spacing w:line="360" w:lineRule="auto"/>
+        <w:rPr>
+          <w:rFonts w:ascii="Courier New" w:hAnsi="Courier New" w:cs="Courier New"/>
+          <w:lang w:val="nl-NL"/>
+        </w:rPr>
+      </w:pPr>
+    </w:p>
+    <w:p>
+      <w:pPr>
+        <w:spacing w:line="360" w:lineRule="auto"/>
+        <w:rPr>
+          <w:rFonts w:ascii="Courier New" w:hAnsi="Courier New" w:cs="Courier New"/>
+          <w:lang w:val="nl-NL"/>
+        </w:rPr>
+      </w:pPr>
+      <w:r>
+        <w:rPr>
+          <w:rFonts w:ascii="Courier New" w:hAnsi="Courier New" w:cs="Courier New"/>
+          <w:lang w:val="nl-NL"/>
+        </w:rPr>
+        <w:lastRenderedPageBreak/>
         <w:t>Zij</w:t>
       </w:r>
       <w:r>
@@ -2339,15 +2359,7 @@
           <w:rFonts w:ascii="Courier New" w:hAnsi="Courier New" w:cs="Courier New"/>
           <w:lang w:val="nl-NL"/>
         </w:rPr>
-        <w:t xml:space="preserve">het kind </w:t>
-      </w:r>
-      <w:r>
-        <w:rPr>
-          <w:rFonts w:ascii="Courier New" w:hAnsi="Courier New" w:cs="Courier New"/>
-          <w:lang w:val="nl-NL"/>
-        </w:rPr>
-        <w:lastRenderedPageBreak/>
-        <w:t>(dan volwassene)</w:t>
+        <w:t>het kind (dan volwassene)</w:t>
       </w:r>
       <w:r>
         <w:rPr>

</xml_diff>